<commit_message>
Updated Input Raja 31/05/2020
</commit_message>
<xml_diff>
--- a/TS Jatai Working/Padam Input Raja.docx
+++ b/TS Jatai Working/Padam Input Raja.docx
@@ -11879,187 +11879,209 @@
           <w:lang w:bidi="hi-IN"/>
         </w:rPr>
         <w:tab/>
-        <w:t xml:space="preserve">padam - svata#vasaH | maqhiqtvaqnnA | A | nAka$m | taqsthuH | </w:t>
-      </w:r>
-    </w:p>
-    <w:p>
-      <w:pPr>
-        <w:autoSpaceDE w:val="0"/>
-        <w:autoSpaceDN w:val="0"/>
-        <w:adjustRightInd w:val="0"/>
-        <w:spacing w:after="0" w:line="240" w:lineRule="auto"/>
-        <w:rPr>
-          <w:rFonts w:ascii="Arial" w:hAnsi="Arial" w:cs="Arial"/>
-          <w:color w:val="000000"/>
-          <w:sz w:val="36"/>
-          <w:szCs w:val="36"/>
-          <w:lang w:bidi="hi-IN"/>
-        </w:rPr>
-      </w:pPr>
-    </w:p>
-    <w:p>
-      <w:pPr>
-        <w:autoSpaceDE w:val="0"/>
-        <w:autoSpaceDN w:val="0"/>
-        <w:adjustRightInd w:val="0"/>
-        <w:spacing w:after="0" w:line="240" w:lineRule="auto"/>
-        <w:rPr>
-          <w:rFonts w:ascii="Arial" w:hAnsi="Arial" w:cs="Arial"/>
-          <w:color w:val="000000"/>
-          <w:sz w:val="36"/>
-          <w:szCs w:val="36"/>
-          <w:lang w:bidi="hi-IN"/>
-        </w:rPr>
-      </w:pPr>
-      <w:r>
-        <w:rPr>
-          <w:rFonts w:ascii="Arial" w:hAnsi="Arial" w:cs="Arial"/>
-          <w:color w:val="000000"/>
-          <w:sz w:val="36"/>
-          <w:szCs w:val="36"/>
-          <w:lang w:bidi="hi-IN"/>
-        </w:rPr>
-        <w:t>1.svata#vasaH | maqhiqtvaqnnA | A | nAka$m |</w:t>
-      </w:r>
-    </w:p>
-    <w:p>
-      <w:pPr>
-        <w:autoSpaceDE w:val="0"/>
-        <w:autoSpaceDN w:val="0"/>
-        <w:adjustRightInd w:val="0"/>
-        <w:spacing w:after="0" w:line="240" w:lineRule="auto"/>
-        <w:rPr>
-          <w:rFonts w:ascii="Arial" w:hAnsi="Arial" w:cs="Arial"/>
-          <w:color w:val="000000"/>
-          <w:sz w:val="36"/>
-          <w:szCs w:val="36"/>
-          <w:lang w:bidi="hi-IN"/>
-        </w:rPr>
-      </w:pPr>
-      <w:r>
-        <w:rPr>
-          <w:rFonts w:ascii="Arial" w:hAnsi="Arial" w:cs="Arial"/>
-          <w:color w:val="000000"/>
-          <w:sz w:val="36"/>
-          <w:szCs w:val="36"/>
-          <w:lang w:bidi="hi-IN"/>
-        </w:rPr>
-        <w:t>1J.svata#vaso mahitvaqnnA ma#hitvaqnnA svata#vasaqH svata#vaso mahitvaqnnA |</w:t>
-      </w:r>
-    </w:p>
-    <w:p>
-      <w:pPr>
-        <w:autoSpaceDE w:val="0"/>
-        <w:autoSpaceDN w:val="0"/>
-        <w:adjustRightInd w:val="0"/>
-        <w:spacing w:after="0" w:line="240" w:lineRule="auto"/>
-        <w:rPr>
-          <w:rFonts w:ascii="Arial" w:hAnsi="Arial" w:cs="Arial"/>
-          <w:color w:val="000000"/>
-          <w:sz w:val="36"/>
-          <w:szCs w:val="36"/>
-          <w:lang w:bidi="hi-IN"/>
-        </w:rPr>
-      </w:pPr>
-      <w:r>
-        <w:rPr>
-          <w:rFonts w:ascii="Arial" w:hAnsi="Arial" w:cs="Arial"/>
-          <w:color w:val="000000"/>
-          <w:sz w:val="36"/>
-          <w:szCs w:val="36"/>
-          <w:lang w:bidi="hi-IN"/>
-        </w:rPr>
-        <w:t xml:space="preserve"> 1G.svata#vasoq ma#hitvaqnnA ma#hitvaqnnA svata#vasaqH svata#vaso mahitvaqnnA &amp;&amp;nAkaqm nAkaqmA ma#hitvaqnnA svata#vasaqH svata#vaso mahitvaqnnA &amp;&amp;nAka$m ||</w:t>
-      </w:r>
-    </w:p>
-    <w:p>
-      <w:pPr>
-        <w:autoSpaceDE w:val="0"/>
-        <w:autoSpaceDN w:val="0"/>
-        <w:adjustRightInd w:val="0"/>
-        <w:spacing w:after="0" w:line="240" w:lineRule="auto"/>
-        <w:rPr>
-          <w:rFonts w:ascii="Arial" w:hAnsi="Arial" w:cs="Arial"/>
-          <w:color w:val="000000"/>
-          <w:sz w:val="36"/>
-          <w:szCs w:val="36"/>
-          <w:lang w:bidi="hi-IN"/>
-        </w:rPr>
-      </w:pPr>
-    </w:p>
-    <w:p>
-      <w:pPr>
-        <w:autoSpaceDE w:val="0"/>
-        <w:autoSpaceDN w:val="0"/>
-        <w:adjustRightInd w:val="0"/>
-        <w:spacing w:after="0" w:line="240" w:lineRule="auto"/>
-        <w:rPr>
-          <w:rFonts w:ascii="Arial" w:hAnsi="Arial" w:cs="Arial"/>
-          <w:color w:val="000000"/>
-          <w:sz w:val="36"/>
-          <w:szCs w:val="36"/>
-          <w:lang w:bidi="hi-IN"/>
-        </w:rPr>
-      </w:pPr>
-      <w:r>
-        <w:rPr>
-          <w:rFonts w:ascii="Arial" w:hAnsi="Arial" w:cs="Arial"/>
-          <w:color w:val="000000"/>
-          <w:sz w:val="36"/>
-          <w:szCs w:val="36"/>
-          <w:lang w:bidi="hi-IN"/>
-        </w:rPr>
-        <w:t>2.  maqhiqtvaqnnA | A | nAka$m | taqsthuH |</w:t>
-      </w:r>
-    </w:p>
-    <w:p>
-      <w:pPr>
-        <w:autoSpaceDE w:val="0"/>
-        <w:autoSpaceDN w:val="0"/>
-        <w:adjustRightInd w:val="0"/>
-        <w:spacing w:after="0" w:line="240" w:lineRule="auto"/>
-        <w:rPr>
-          <w:rFonts w:ascii="Arial" w:hAnsi="Arial" w:cs="Arial"/>
-          <w:color w:val="000000"/>
-          <w:sz w:val="36"/>
-          <w:szCs w:val="36"/>
-          <w:lang w:bidi="hi-IN"/>
-        </w:rPr>
-      </w:pPr>
-      <w:r>
-        <w:rPr>
-          <w:rFonts w:ascii="Arial" w:hAnsi="Arial" w:cs="Arial"/>
-          <w:color w:val="000000"/>
-          <w:sz w:val="36"/>
-          <w:szCs w:val="36"/>
-          <w:lang w:bidi="hi-IN"/>
-        </w:rPr>
-        <w:t>2J.maqhiqtvaqnnA &amp;&amp;nAkaqn nAkaqmA ma#hitvaqnnA ma#hitvaqnnA&amp;&amp;nAka$m |</w:t>
-      </w:r>
-    </w:p>
-    <w:p>
-      <w:pPr>
-        <w:autoSpaceDE w:val="0"/>
-        <w:autoSpaceDN w:val="0"/>
-        <w:adjustRightInd w:val="0"/>
-        <w:spacing w:after="0" w:line="240" w:lineRule="auto"/>
-        <w:rPr>
-          <w:rFonts w:ascii="Arial" w:hAnsi="Arial" w:cs="Arial"/>
-          <w:color w:val="000000"/>
-          <w:sz w:val="36"/>
-          <w:szCs w:val="36"/>
-          <w:lang w:bidi="hi-IN"/>
-        </w:rPr>
-      </w:pPr>
-      <w:r>
-        <w:rPr>
-          <w:rFonts w:ascii="Arial" w:hAnsi="Arial" w:cs="Arial"/>
-          <w:color w:val="000000"/>
-          <w:sz w:val="36"/>
-          <w:szCs w:val="36"/>
-          <w:lang w:bidi="hi-IN"/>
-        </w:rPr>
-        <w:t>2J.maqhiqtvaqnnA &amp;&amp;nAkaqm nAkaqmA ma#hitvaqnnA ma#hitvaqnnA &amp;&amp;nAka$m taqsthu staqsthur nAkaqmA ma#hitvaqnnA ma#hitvaqnnA &amp;&amp;nAka$m taqsthuH | ??</w:t>
+        <w:t xml:space="preserve">padam - svata#vasaH | </w:t>
+      </w:r>
+      <w:bookmarkStart w:id="0" w:name="_GoBack"/>
+      <w:r>
+        <w:rPr>
+          <w:rFonts w:ascii="Arial" w:hAnsi="Arial" w:cs="Arial"/>
+          <w:color w:val="000000"/>
+          <w:sz w:val="36"/>
+          <w:szCs w:val="36"/>
+          <w:lang w:bidi="hi-IN"/>
+        </w:rPr>
+        <w:t>maqhiqtv</w:t>
+      </w:r>
+      <w:bookmarkEnd w:id="0"/>
+      <w:r>
+        <w:rPr>
+          <w:rFonts w:ascii="Arial" w:hAnsi="Arial" w:cs="Arial"/>
+          <w:color w:val="000000"/>
+          <w:sz w:val="36"/>
+          <w:szCs w:val="36"/>
+          <w:lang w:bidi="hi-IN"/>
+        </w:rPr>
+        <w:t xml:space="preserve">aqnA | A | nAka$m | taqsthuH | </w:t>
+      </w:r>
+    </w:p>
+    <w:p>
+      <w:pPr>
+        <w:autoSpaceDE w:val="0"/>
+        <w:autoSpaceDN w:val="0"/>
+        <w:adjustRightInd w:val="0"/>
+        <w:spacing w:after="0" w:line="240" w:lineRule="auto"/>
+        <w:rPr>
+          <w:rFonts w:ascii="Arial" w:hAnsi="Arial" w:cs="Arial"/>
+          <w:color w:val="000000"/>
+          <w:sz w:val="36"/>
+          <w:szCs w:val="36"/>
+          <w:lang w:bidi="hi-IN"/>
+        </w:rPr>
+      </w:pPr>
+    </w:p>
+    <w:p>
+      <w:pPr>
+        <w:autoSpaceDE w:val="0"/>
+        <w:autoSpaceDN w:val="0"/>
+        <w:adjustRightInd w:val="0"/>
+        <w:spacing w:after="0" w:line="240" w:lineRule="auto"/>
+        <w:rPr>
+          <w:rFonts w:ascii="Arial" w:hAnsi="Arial" w:cs="Arial"/>
+          <w:color w:val="000000"/>
+          <w:sz w:val="36"/>
+          <w:szCs w:val="36"/>
+          <w:lang w:bidi="hi-IN"/>
+        </w:rPr>
+      </w:pPr>
+      <w:r>
+        <w:rPr>
+          <w:rFonts w:ascii="Arial" w:hAnsi="Arial" w:cs="Arial"/>
+          <w:color w:val="000000"/>
+          <w:sz w:val="36"/>
+          <w:szCs w:val="36"/>
+          <w:lang w:bidi="hi-IN"/>
+        </w:rPr>
+        <w:t>1.svata#vasaH | maqhiqtvaqnA | A | nAka$m |</w:t>
+      </w:r>
+    </w:p>
+    <w:p>
+      <w:pPr>
+        <w:autoSpaceDE w:val="0"/>
+        <w:autoSpaceDN w:val="0"/>
+        <w:adjustRightInd w:val="0"/>
+        <w:spacing w:after="0" w:line="240" w:lineRule="auto"/>
+        <w:rPr>
+          <w:rFonts w:ascii="Arial" w:hAnsi="Arial" w:cs="Arial"/>
+          <w:color w:val="000000"/>
+          <w:sz w:val="36"/>
+          <w:szCs w:val="36"/>
+          <w:lang w:bidi="hi-IN"/>
+        </w:rPr>
+      </w:pPr>
+      <w:r>
+        <w:rPr>
+          <w:rFonts w:ascii="Arial" w:hAnsi="Arial" w:cs="Arial"/>
+          <w:color w:val="000000"/>
+          <w:sz w:val="36"/>
+          <w:szCs w:val="36"/>
+          <w:lang w:bidi="hi-IN"/>
+        </w:rPr>
+        <w:t>1J.svata#vaso mahitvaqnA ma#hitvaqnA svata#vasaqH svata#vaso mahitvaqnA |</w:t>
+      </w:r>
+    </w:p>
+    <w:p>
+      <w:pPr>
+        <w:autoSpaceDE w:val="0"/>
+        <w:autoSpaceDN w:val="0"/>
+        <w:adjustRightInd w:val="0"/>
+        <w:spacing w:after="0" w:line="240" w:lineRule="auto"/>
+        <w:rPr>
+          <w:rFonts w:ascii="Arial" w:hAnsi="Arial" w:cs="Arial"/>
+          <w:color w:val="000000"/>
+          <w:sz w:val="36"/>
+          <w:szCs w:val="36"/>
+          <w:lang w:bidi="hi-IN"/>
+        </w:rPr>
+      </w:pPr>
+      <w:r>
+        <w:rPr>
+          <w:rFonts w:ascii="Arial" w:hAnsi="Arial" w:cs="Arial"/>
+          <w:color w:val="000000"/>
+          <w:sz w:val="36"/>
+          <w:szCs w:val="36"/>
+          <w:lang w:bidi="hi-IN"/>
+        </w:rPr>
+        <w:t xml:space="preserve"> 1G.svata#vasoq ma#hitvaqnA ma#hitvaqnA svata#vasaqH svata#vaso mahitvaqnA &amp;&amp;nAkaqm nAkaqmA ma#hitvaqnA svata#vasaqH svata#vaso mahitvaqnA &amp;&amp;nAka$m ||</w:t>
+      </w:r>
+    </w:p>
+    <w:p>
+      <w:pPr>
+        <w:autoSpaceDE w:val="0"/>
+        <w:autoSpaceDN w:val="0"/>
+        <w:adjustRightInd w:val="0"/>
+        <w:spacing w:after="0" w:line="240" w:lineRule="auto"/>
+        <w:rPr>
+          <w:rFonts w:ascii="Arial" w:hAnsi="Arial" w:cs="Arial"/>
+          <w:color w:val="000000"/>
+          <w:sz w:val="36"/>
+          <w:szCs w:val="36"/>
+          <w:lang w:bidi="hi-IN"/>
+        </w:rPr>
+      </w:pPr>
+    </w:p>
+    <w:p>
+      <w:pPr>
+        <w:autoSpaceDE w:val="0"/>
+        <w:autoSpaceDN w:val="0"/>
+        <w:adjustRightInd w:val="0"/>
+        <w:spacing w:after="0" w:line="240" w:lineRule="auto"/>
+        <w:rPr>
+          <w:rFonts w:ascii="Arial" w:hAnsi="Arial" w:cs="Arial"/>
+          <w:color w:val="000000"/>
+          <w:sz w:val="36"/>
+          <w:szCs w:val="36"/>
+          <w:lang w:bidi="hi-IN"/>
+        </w:rPr>
+      </w:pPr>
+      <w:r>
+        <w:rPr>
+          <w:rFonts w:ascii="Arial" w:hAnsi="Arial" w:cs="Arial"/>
+          <w:color w:val="000000"/>
+          <w:sz w:val="36"/>
+          <w:szCs w:val="36"/>
+          <w:lang w:bidi="hi-IN"/>
+        </w:rPr>
+        <w:t>2.  maqhiqtvaqnA | A | nAka$m | taqsthuH |</w:t>
+      </w:r>
+    </w:p>
+    <w:p>
+      <w:pPr>
+        <w:autoSpaceDE w:val="0"/>
+        <w:autoSpaceDN w:val="0"/>
+        <w:adjustRightInd w:val="0"/>
+        <w:spacing w:after="0" w:line="240" w:lineRule="auto"/>
+        <w:rPr>
+          <w:rFonts w:ascii="Arial" w:hAnsi="Arial" w:cs="Arial"/>
+          <w:color w:val="000000"/>
+          <w:sz w:val="36"/>
+          <w:szCs w:val="36"/>
+          <w:lang w:bidi="hi-IN"/>
+        </w:rPr>
+      </w:pPr>
+      <w:r>
+        <w:rPr>
+          <w:rFonts w:ascii="Arial" w:hAnsi="Arial" w:cs="Arial"/>
+          <w:color w:val="000000"/>
+          <w:sz w:val="36"/>
+          <w:szCs w:val="36"/>
+          <w:lang w:bidi="hi-IN"/>
+        </w:rPr>
+        <w:t>2J.maqhiqtvaqnA &amp;&amp;nAkaqn nAkaqmA ma#hitvaqnA ma#hitvaqnA&amp;&amp;nAka$m |</w:t>
+      </w:r>
+    </w:p>
+    <w:p>
+      <w:pPr>
+        <w:autoSpaceDE w:val="0"/>
+        <w:autoSpaceDN w:val="0"/>
+        <w:adjustRightInd w:val="0"/>
+        <w:spacing w:after="0" w:line="240" w:lineRule="auto"/>
+        <w:rPr>
+          <w:rFonts w:ascii="Arial" w:hAnsi="Arial" w:cs="Arial"/>
+          <w:color w:val="000000"/>
+          <w:sz w:val="36"/>
+          <w:szCs w:val="36"/>
+          <w:lang w:bidi="hi-IN"/>
+        </w:rPr>
+      </w:pPr>
+      <w:r>
+        <w:rPr>
+          <w:rFonts w:ascii="Arial" w:hAnsi="Arial" w:cs="Arial"/>
+          <w:color w:val="000000"/>
+          <w:sz w:val="36"/>
+          <w:szCs w:val="36"/>
+          <w:lang w:bidi="hi-IN"/>
+        </w:rPr>
+        <w:t>2J.maqhiqtvaqnA &amp;&amp;nAkaqm nAkaqmA ma#hitvaqnA ma#hitvaqnA &amp;&amp;nAka$m taqsthu staqsthur nAkaqmA ma#hitvaqnA ma#hitvaqnA &amp;&amp;nAka$m taqsthuH | ??</w:t>
       </w:r>
     </w:p>
     <w:p>
@@ -17032,15 +17054,1471 @@
     </w:p>
     <w:p>
       <w:pPr>
-        <w:rPr>
-          <w:rFonts w:ascii="Arial" w:hAnsi="Arial" w:cs="Arial"/>
-          <w:sz w:val="28"/>
-          <w:szCs w:val="28"/>
-        </w:rPr>
-      </w:pPr>
-      <w:bookmarkStart w:id="0" w:name="_GoBack"/>
-      <w:bookmarkEnd w:id="0"/>
-    </w:p>
+        <w:autoSpaceDE w:val="0"/>
+        <w:autoSpaceDN w:val="0"/>
+        <w:adjustRightInd w:val="0"/>
+        <w:spacing w:after="0" w:line="240" w:lineRule="auto"/>
+        <w:rPr>
+          <w:rFonts w:ascii="Arial" w:hAnsi="Arial" w:cs="Arial"/>
+          <w:color w:val="000000"/>
+          <w:sz w:val="36"/>
+          <w:szCs w:val="36"/>
+          <w:lang w:bidi="hi-IN"/>
+        </w:rPr>
+      </w:pPr>
+      <w:r>
+        <w:rPr>
+          <w:rFonts w:ascii="Arial" w:hAnsi="Arial" w:cs="Arial"/>
+          <w:b/>
+          <w:bCs/>
+          <w:color w:val="000000"/>
+          <w:sz w:val="36"/>
+          <w:szCs w:val="36"/>
+          <w:lang w:bidi="hi-IN"/>
+        </w:rPr>
+        <w:t>&lt;lang=eng&gt;</w:t>
+      </w:r>
+      <w:r>
+        <w:rPr>
+          <w:rFonts w:ascii="Arial" w:hAnsi="Arial" w:cs="Arial"/>
+          <w:color w:val="000000"/>
+          <w:sz w:val="36"/>
+          <w:szCs w:val="36"/>
+          <w:lang w:bidi="hi-IN"/>
+        </w:rPr>
+        <w:t>(Rule trikramam Condition = UshuNo )(JD 5)(GD 46)(PS 6.2) (PS 7.2)(Raja Excel)(as above)</w:t>
+      </w:r>
+    </w:p>
+    <w:p>
+      <w:pPr>
+        <w:autoSpaceDE w:val="0"/>
+        <w:autoSpaceDN w:val="0"/>
+        <w:adjustRightInd w:val="0"/>
+        <w:spacing w:after="0" w:line="240" w:lineRule="auto"/>
+        <w:rPr>
+          <w:rFonts w:ascii="Arial" w:hAnsi="Arial" w:cs="Arial"/>
+          <w:color w:val="000000"/>
+          <w:sz w:val="36"/>
+          <w:szCs w:val="36"/>
+          <w:lang w:bidi="hi-IN"/>
+        </w:rPr>
+      </w:pPr>
+      <w:r>
+        <w:rPr>
+          <w:rFonts w:ascii="Arial" w:hAnsi="Arial" w:cs="Arial"/>
+          <w:b/>
+          <w:bCs/>
+          <w:color w:val="000000"/>
+          <w:sz w:val="36"/>
+          <w:szCs w:val="36"/>
+          <w:lang w:bidi="hi-IN"/>
+        </w:rPr>
+        <w:t>&lt;lang=def&gt;</w:t>
+      </w:r>
+    </w:p>
+    <w:p>
+      <w:pPr>
+        <w:autoSpaceDE w:val="0"/>
+        <w:autoSpaceDN w:val="0"/>
+        <w:adjustRightInd w:val="0"/>
+        <w:spacing w:after="0" w:line="240" w:lineRule="auto"/>
+        <w:rPr>
+          <w:rFonts w:ascii="Arial" w:hAnsi="Arial" w:cs="Arial"/>
+          <w:color w:val="000000"/>
+          <w:sz w:val="36"/>
+          <w:szCs w:val="36"/>
+          <w:lang w:bidi="hi-IN"/>
+        </w:rPr>
+      </w:pPr>
+      <w:r>
+        <w:rPr>
+          <w:rFonts w:ascii="Arial" w:hAnsi="Arial" w:cs="Arial"/>
+          <w:color w:val="000000"/>
+          <w:sz w:val="36"/>
+          <w:szCs w:val="36"/>
+          <w:lang w:bidi="hi-IN"/>
+        </w:rPr>
+        <w:lastRenderedPageBreak/>
+        <w:t>4.1.4.2 - UqrddhvaH | uq | su | naqH | Uqtaye$ | tiShTha# | deqvaH |</w:t>
+      </w:r>
+    </w:p>
+    <w:p>
+      <w:pPr>
+        <w:autoSpaceDE w:val="0"/>
+        <w:autoSpaceDN w:val="0"/>
+        <w:adjustRightInd w:val="0"/>
+        <w:spacing w:after="0" w:line="240" w:lineRule="auto"/>
+        <w:rPr>
+          <w:rFonts w:ascii="Arial" w:hAnsi="Arial" w:cs="Arial"/>
+          <w:color w:val="000000"/>
+          <w:sz w:val="36"/>
+          <w:szCs w:val="36"/>
+          <w:lang w:bidi="hi-IN"/>
+        </w:rPr>
+      </w:pPr>
+    </w:p>
+    <w:p>
+      <w:pPr>
+        <w:autoSpaceDE w:val="0"/>
+        <w:autoSpaceDN w:val="0"/>
+        <w:adjustRightInd w:val="0"/>
+        <w:spacing w:after="0" w:line="240" w:lineRule="auto"/>
+        <w:rPr>
+          <w:rFonts w:ascii="Arial" w:hAnsi="Arial" w:cs="Arial"/>
+          <w:color w:val="000000"/>
+          <w:sz w:val="36"/>
+          <w:szCs w:val="36"/>
+          <w:lang w:bidi="hi-IN"/>
+        </w:rPr>
+      </w:pPr>
+      <w:r>
+        <w:rPr>
+          <w:rFonts w:ascii="Arial" w:hAnsi="Arial" w:cs="Arial"/>
+          <w:color w:val="000000"/>
+          <w:sz w:val="36"/>
+          <w:szCs w:val="36"/>
+          <w:lang w:bidi="hi-IN"/>
+        </w:rPr>
+        <w:t>1. UqrddhvaH | uq | su | naqH |(PS 6.2) (PS 7.2)</w:t>
+      </w:r>
+    </w:p>
+    <w:p>
+      <w:pPr>
+        <w:autoSpaceDE w:val="0"/>
+        <w:autoSpaceDN w:val="0"/>
+        <w:adjustRightInd w:val="0"/>
+        <w:spacing w:after="0" w:line="240" w:lineRule="auto"/>
+        <w:rPr>
+          <w:rFonts w:ascii="Arial" w:hAnsi="Arial" w:cs="Arial"/>
+          <w:color w:val="000000"/>
+          <w:sz w:val="36"/>
+          <w:szCs w:val="36"/>
+          <w:lang w:bidi="hi-IN"/>
+        </w:rPr>
+      </w:pPr>
+      <w:r>
+        <w:rPr>
+          <w:rFonts w:ascii="Arial" w:hAnsi="Arial" w:cs="Arial"/>
+          <w:color w:val="000000"/>
+          <w:sz w:val="36"/>
+          <w:szCs w:val="36"/>
+          <w:lang w:bidi="hi-IN"/>
+        </w:rPr>
+        <w:t>1J. Uqrddhva u# vUqrddhva Uqrddhva u# | ?</w:t>
+      </w:r>
+    </w:p>
+    <w:p>
+      <w:pPr>
+        <w:autoSpaceDE w:val="0"/>
+        <w:autoSpaceDN w:val="0"/>
+        <w:adjustRightInd w:val="0"/>
+        <w:spacing w:after="0" w:line="240" w:lineRule="auto"/>
+        <w:rPr>
+          <w:rFonts w:ascii="Arial" w:hAnsi="Arial" w:cs="Arial"/>
+          <w:color w:val="000000"/>
+          <w:sz w:val="36"/>
+          <w:szCs w:val="36"/>
+          <w:lang w:bidi="hi-IN"/>
+        </w:rPr>
+      </w:pPr>
+      <w:r>
+        <w:rPr>
+          <w:rFonts w:ascii="Arial" w:hAnsi="Arial" w:cs="Arial"/>
+          <w:color w:val="000000"/>
+          <w:sz w:val="36"/>
+          <w:szCs w:val="36"/>
+          <w:lang w:bidi="hi-IN"/>
+        </w:rPr>
+        <w:t>1G. Uqrddhva u# vUqrddhva Uqrddhva Uq Shu No# naqs sU vUqrddhva Uq Shu Na#H |</w:t>
+      </w:r>
+    </w:p>
+    <w:p>
+      <w:pPr>
+        <w:autoSpaceDE w:val="0"/>
+        <w:autoSpaceDN w:val="0"/>
+        <w:adjustRightInd w:val="0"/>
+        <w:spacing w:after="0" w:line="240" w:lineRule="auto"/>
+        <w:rPr>
+          <w:rFonts w:ascii="Arial" w:hAnsi="Arial" w:cs="Arial"/>
+          <w:color w:val="000000"/>
+          <w:sz w:val="36"/>
+          <w:szCs w:val="36"/>
+          <w:lang w:bidi="hi-IN"/>
+        </w:rPr>
+      </w:pPr>
+    </w:p>
+    <w:p>
+      <w:pPr>
+        <w:autoSpaceDE w:val="0"/>
+        <w:autoSpaceDN w:val="0"/>
+        <w:adjustRightInd w:val="0"/>
+        <w:spacing w:after="0" w:line="240" w:lineRule="auto"/>
+        <w:rPr>
+          <w:rFonts w:ascii="Arial" w:hAnsi="Arial" w:cs="Arial"/>
+          <w:color w:val="000000"/>
+          <w:sz w:val="36"/>
+          <w:szCs w:val="36"/>
+          <w:lang w:bidi="hi-IN"/>
+        </w:rPr>
+      </w:pPr>
+      <w:r>
+        <w:rPr>
+          <w:rFonts w:ascii="Arial" w:hAnsi="Arial" w:cs="Arial"/>
+          <w:color w:val="000000"/>
+          <w:sz w:val="36"/>
+          <w:szCs w:val="36"/>
+          <w:lang w:bidi="hi-IN"/>
+        </w:rPr>
+        <w:t>2. uq | su | naqH | Uqtaye$ |</w:t>
+      </w:r>
+    </w:p>
+    <w:p>
+      <w:pPr>
+        <w:autoSpaceDE w:val="0"/>
+        <w:autoSpaceDN w:val="0"/>
+        <w:adjustRightInd w:val="0"/>
+        <w:spacing w:after="0" w:line="240" w:lineRule="auto"/>
+        <w:rPr>
+          <w:rFonts w:ascii="Arial" w:hAnsi="Arial" w:cs="Arial"/>
+          <w:color w:val="000000"/>
+          <w:sz w:val="36"/>
+          <w:szCs w:val="36"/>
+          <w:lang w:bidi="hi-IN"/>
+        </w:rPr>
+      </w:pPr>
+      <w:r>
+        <w:rPr>
+          <w:rFonts w:ascii="Arial" w:hAnsi="Arial" w:cs="Arial"/>
+          <w:color w:val="000000"/>
+          <w:sz w:val="36"/>
+          <w:szCs w:val="36"/>
+          <w:lang w:bidi="hi-IN"/>
+        </w:rPr>
+        <w:t>2J. Uq Shu No# naqs sU Shu Na#H |</w:t>
+      </w:r>
+    </w:p>
+    <w:p>
+      <w:pPr>
+        <w:autoSpaceDE w:val="0"/>
+        <w:autoSpaceDN w:val="0"/>
+        <w:adjustRightInd w:val="0"/>
+        <w:spacing w:after="0" w:line="240" w:lineRule="auto"/>
+        <w:rPr>
+          <w:rFonts w:ascii="Arial" w:hAnsi="Arial" w:cs="Arial"/>
+          <w:color w:val="000000"/>
+          <w:sz w:val="36"/>
+          <w:szCs w:val="36"/>
+          <w:lang w:bidi="hi-IN"/>
+        </w:rPr>
+      </w:pPr>
+      <w:r>
+        <w:rPr>
+          <w:rFonts w:ascii="Arial" w:hAnsi="Arial" w:cs="Arial"/>
+          <w:color w:val="000000"/>
+          <w:sz w:val="36"/>
+          <w:szCs w:val="36"/>
+          <w:lang w:bidi="hi-IN"/>
+        </w:rPr>
+        <w:t>2G. UqShuNo#naqssUShuNa# Uqtaya# Uqtaye# naqssUShuNa# Uqtaye$ |</w:t>
+      </w:r>
+    </w:p>
+    <w:p>
+      <w:pPr>
+        <w:autoSpaceDE w:val="0"/>
+        <w:autoSpaceDN w:val="0"/>
+        <w:adjustRightInd w:val="0"/>
+        <w:spacing w:after="0" w:line="240" w:lineRule="auto"/>
+        <w:rPr>
+          <w:rFonts w:ascii="Arial" w:hAnsi="Arial" w:cs="Arial"/>
+          <w:color w:val="000000"/>
+          <w:sz w:val="36"/>
+          <w:szCs w:val="36"/>
+          <w:lang w:bidi="hi-IN"/>
+        </w:rPr>
+      </w:pPr>
+      <w:r>
+        <w:rPr>
+          <w:rFonts w:ascii="Arial" w:hAnsi="Arial" w:cs="Arial"/>
+          <w:color w:val="000000"/>
+          <w:sz w:val="36"/>
+          <w:szCs w:val="36"/>
+          <w:lang w:bidi="hi-IN"/>
+        </w:rPr>
+        <w:t>(UShuNonassUShuNa^^Utaya^^UtayenassUShuNa^^Utaye |)</w:t>
+      </w:r>
+    </w:p>
+    <w:p>
+      <w:pPr>
+        <w:autoSpaceDE w:val="0"/>
+        <w:autoSpaceDN w:val="0"/>
+        <w:adjustRightInd w:val="0"/>
+        <w:spacing w:after="0" w:line="240" w:lineRule="auto"/>
+        <w:rPr>
+          <w:rFonts w:ascii="Arial" w:hAnsi="Arial" w:cs="Arial"/>
+          <w:color w:val="000000"/>
+          <w:sz w:val="36"/>
+          <w:szCs w:val="36"/>
+          <w:lang w:bidi="hi-IN"/>
+        </w:rPr>
+      </w:pPr>
+    </w:p>
+    <w:p>
+      <w:pPr>
+        <w:autoSpaceDE w:val="0"/>
+        <w:autoSpaceDN w:val="0"/>
+        <w:adjustRightInd w:val="0"/>
+        <w:spacing w:after="0" w:line="240" w:lineRule="auto"/>
+        <w:rPr>
+          <w:rFonts w:ascii="Arial" w:hAnsi="Arial" w:cs="Arial"/>
+          <w:color w:val="000000"/>
+          <w:sz w:val="36"/>
+          <w:szCs w:val="36"/>
+          <w:lang w:bidi="hi-IN"/>
+        </w:rPr>
+      </w:pPr>
+      <w:r>
+        <w:rPr>
+          <w:rFonts w:ascii="Arial" w:hAnsi="Arial" w:cs="Arial"/>
+          <w:color w:val="000000"/>
+          <w:sz w:val="36"/>
+          <w:szCs w:val="36"/>
+          <w:lang w:bidi="hi-IN"/>
+        </w:rPr>
+        <w:t>3. su | naqH | Uqtaye$ |</w:t>
+      </w:r>
+    </w:p>
+    <w:p>
+      <w:pPr>
+        <w:autoSpaceDE w:val="0"/>
+        <w:autoSpaceDN w:val="0"/>
+        <w:adjustRightInd w:val="0"/>
+        <w:spacing w:after="0" w:line="240" w:lineRule="auto"/>
+        <w:rPr>
+          <w:rFonts w:ascii="Arial" w:hAnsi="Arial" w:cs="Arial"/>
+          <w:color w:val="000000"/>
+          <w:sz w:val="36"/>
+          <w:szCs w:val="36"/>
+          <w:lang w:bidi="hi-IN"/>
+        </w:rPr>
+      </w:pPr>
+      <w:r>
+        <w:rPr>
+          <w:rFonts w:ascii="Arial" w:hAnsi="Arial" w:cs="Arial"/>
+          <w:color w:val="000000"/>
+          <w:sz w:val="36"/>
+          <w:szCs w:val="36"/>
+          <w:lang w:bidi="hi-IN"/>
+        </w:rPr>
+        <w:t>3J. Shu No# naqs sU Shu Na#H |</w:t>
+      </w:r>
+    </w:p>
+    <w:p>
+      <w:pPr>
+        <w:autoSpaceDE w:val="0"/>
+        <w:autoSpaceDN w:val="0"/>
+        <w:adjustRightInd w:val="0"/>
+        <w:spacing w:after="0" w:line="240" w:lineRule="auto"/>
+        <w:rPr>
+          <w:rFonts w:ascii="Arial" w:hAnsi="Arial" w:cs="Arial"/>
+          <w:color w:val="000000"/>
+          <w:sz w:val="36"/>
+          <w:szCs w:val="36"/>
+          <w:lang w:bidi="hi-IN"/>
+        </w:rPr>
+      </w:pPr>
+      <w:r>
+        <w:rPr>
+          <w:rFonts w:ascii="Arial" w:hAnsi="Arial" w:cs="Arial"/>
+          <w:color w:val="000000"/>
+          <w:sz w:val="36"/>
+          <w:szCs w:val="36"/>
+          <w:lang w:bidi="hi-IN"/>
+        </w:rPr>
+        <w:t>3G. Shu No# naqs sU Shu Na#H  Uqtaye# Uqtaye# naqs sU Shu Na#H  Uqtaye# |</w:t>
+      </w:r>
+    </w:p>
+    <w:p>
+      <w:pPr>
+        <w:autoSpaceDE w:val="0"/>
+        <w:autoSpaceDN w:val="0"/>
+        <w:adjustRightInd w:val="0"/>
+        <w:spacing w:after="0" w:line="240" w:lineRule="auto"/>
+        <w:rPr>
+          <w:rFonts w:ascii="Arial" w:hAnsi="Arial" w:cs="Arial"/>
+          <w:color w:val="000000"/>
+          <w:sz w:val="36"/>
+          <w:szCs w:val="36"/>
+          <w:lang w:bidi="hi-IN"/>
+        </w:rPr>
+      </w:pPr>
+    </w:p>
+    <w:p>
+      <w:pPr>
+        <w:autoSpaceDE w:val="0"/>
+        <w:autoSpaceDN w:val="0"/>
+        <w:adjustRightInd w:val="0"/>
+        <w:spacing w:after="0" w:line="240" w:lineRule="auto"/>
+        <w:rPr>
+          <w:rFonts w:ascii="Arial" w:hAnsi="Arial" w:cs="Arial"/>
+          <w:color w:val="000000"/>
+          <w:sz w:val="36"/>
+          <w:szCs w:val="36"/>
+          <w:lang w:bidi="hi-IN"/>
+        </w:rPr>
+      </w:pPr>
+      <w:r>
+        <w:rPr>
+          <w:rFonts w:ascii="Arial" w:hAnsi="Arial" w:cs="Arial"/>
+          <w:color w:val="000000"/>
+          <w:sz w:val="36"/>
+          <w:szCs w:val="36"/>
+          <w:lang w:bidi="hi-IN"/>
+        </w:rPr>
+        <w:t>4.  naqH | Uqtaye$ | tiShTha# |</w:t>
+      </w:r>
+    </w:p>
+    <w:p>
+      <w:pPr>
+        <w:autoSpaceDE w:val="0"/>
+        <w:autoSpaceDN w:val="0"/>
+        <w:adjustRightInd w:val="0"/>
+        <w:spacing w:after="0" w:line="240" w:lineRule="auto"/>
+        <w:rPr>
+          <w:rFonts w:ascii="Arial" w:hAnsi="Arial" w:cs="Arial"/>
+          <w:color w:val="000000"/>
+          <w:sz w:val="36"/>
+          <w:szCs w:val="36"/>
+          <w:lang w:bidi="hi-IN"/>
+        </w:rPr>
+      </w:pPr>
+      <w:r>
+        <w:rPr>
+          <w:rFonts w:ascii="Arial" w:hAnsi="Arial" w:cs="Arial"/>
+          <w:color w:val="000000"/>
+          <w:sz w:val="36"/>
+          <w:szCs w:val="36"/>
+          <w:lang w:bidi="hi-IN"/>
+        </w:rPr>
+        <w:t>4J. naq Uqtaya# Uqtaye# no na Uqtaye$ |</w:t>
+      </w:r>
+    </w:p>
+    <w:p>
+      <w:pPr>
+        <w:autoSpaceDE w:val="0"/>
+        <w:autoSpaceDN w:val="0"/>
+        <w:adjustRightInd w:val="0"/>
+        <w:spacing w:after="0" w:line="240" w:lineRule="auto"/>
+        <w:rPr>
+          <w:rFonts w:ascii="Arial" w:hAnsi="Arial" w:cs="Arial"/>
+          <w:color w:val="000000"/>
+          <w:sz w:val="36"/>
+          <w:szCs w:val="36"/>
+          <w:lang w:bidi="hi-IN"/>
+        </w:rPr>
+      </w:pPr>
+      <w:r>
+        <w:rPr>
+          <w:rFonts w:ascii="Arial" w:hAnsi="Arial" w:cs="Arial"/>
+          <w:color w:val="000000"/>
+          <w:sz w:val="36"/>
+          <w:szCs w:val="36"/>
+          <w:lang w:bidi="hi-IN"/>
+        </w:rPr>
+        <w:t>4G. naq Uqtaya# Uqtaye# no na Uqtayeq tiShThaq tiShThoqtaye# no na Uqtayeq tiShTha# |</w:t>
+      </w:r>
+    </w:p>
+    <w:p>
+      <w:pPr>
+        <w:autoSpaceDE w:val="0"/>
+        <w:autoSpaceDN w:val="0"/>
+        <w:adjustRightInd w:val="0"/>
+        <w:spacing w:after="0" w:line="240" w:lineRule="auto"/>
+        <w:rPr>
+          <w:rFonts w:ascii="Arial" w:hAnsi="Arial" w:cs="Arial"/>
+          <w:color w:val="000000"/>
+          <w:sz w:val="36"/>
+          <w:szCs w:val="36"/>
+          <w:lang w:bidi="hi-IN"/>
+        </w:rPr>
+      </w:pPr>
+    </w:p>
+    <w:p>
+      <w:pPr>
+        <w:autoSpaceDE w:val="0"/>
+        <w:autoSpaceDN w:val="0"/>
+        <w:adjustRightInd w:val="0"/>
+        <w:spacing w:after="0" w:line="240" w:lineRule="auto"/>
+        <w:rPr>
+          <w:rFonts w:ascii="Arial" w:hAnsi="Arial" w:cs="Arial"/>
+          <w:color w:val="000000"/>
+          <w:sz w:val="36"/>
+          <w:szCs w:val="36"/>
+          <w:lang w:bidi="hi-IN"/>
+        </w:rPr>
+      </w:pPr>
+      <w:r>
+        <w:rPr>
+          <w:rFonts w:ascii="Arial" w:hAnsi="Arial" w:cs="Arial"/>
+          <w:color w:val="000000"/>
+          <w:sz w:val="36"/>
+          <w:szCs w:val="36"/>
+          <w:lang w:bidi="hi-IN"/>
+        </w:rPr>
+        <w:t>5. Uqtaye$ | tiShTha# | deqvaH |</w:t>
+      </w:r>
+    </w:p>
+    <w:p>
+      <w:pPr>
+        <w:autoSpaceDE w:val="0"/>
+        <w:autoSpaceDN w:val="0"/>
+        <w:adjustRightInd w:val="0"/>
+        <w:spacing w:after="0" w:line="240" w:lineRule="auto"/>
+        <w:rPr>
+          <w:rFonts w:ascii="Arial" w:hAnsi="Arial" w:cs="Arial"/>
+          <w:color w:val="000000"/>
+          <w:sz w:val="36"/>
+          <w:szCs w:val="36"/>
+          <w:lang w:bidi="hi-IN"/>
+        </w:rPr>
+      </w:pPr>
+      <w:r>
+        <w:rPr>
+          <w:rFonts w:ascii="Arial" w:hAnsi="Arial" w:cs="Arial"/>
+          <w:color w:val="000000"/>
+          <w:sz w:val="36"/>
+          <w:szCs w:val="36"/>
+          <w:lang w:bidi="hi-IN"/>
+        </w:rPr>
+        <w:t>5J - Uqtayeq tiShThaq tiShThoqtaya# Uqtayeq tiShTha# |</w:t>
+      </w:r>
+    </w:p>
+    <w:p>
+      <w:pPr>
+        <w:autoSpaceDE w:val="0"/>
+        <w:autoSpaceDN w:val="0"/>
+        <w:adjustRightInd w:val="0"/>
+        <w:spacing w:after="0" w:line="240" w:lineRule="auto"/>
+        <w:rPr>
+          <w:rFonts w:ascii="Arial" w:hAnsi="Arial" w:cs="Arial"/>
+          <w:color w:val="000000"/>
+          <w:sz w:val="36"/>
+          <w:szCs w:val="36"/>
+          <w:lang w:bidi="hi-IN"/>
+        </w:rPr>
+      </w:pPr>
+      <w:r>
+        <w:rPr>
+          <w:rFonts w:ascii="Arial" w:hAnsi="Arial" w:cs="Arial"/>
+          <w:color w:val="000000"/>
+          <w:sz w:val="36"/>
+          <w:szCs w:val="36"/>
+          <w:lang w:bidi="hi-IN"/>
+        </w:rPr>
+        <w:t>5G- Uqtayeq tiShThaq tiShThoqtaya# Uqtayeq tiShTha# deqvo deqvastiShThoqtaya# Uqtayeq tiShTha# deqvaH |</w:t>
+      </w:r>
+    </w:p>
+    <w:p>
+      <w:pPr>
+        <w:autoSpaceDE w:val="0"/>
+        <w:autoSpaceDN w:val="0"/>
+        <w:adjustRightInd w:val="0"/>
+        <w:spacing w:after="0" w:line="240" w:lineRule="auto"/>
+        <w:rPr>
+          <w:rFonts w:ascii="Arial" w:hAnsi="Arial" w:cs="Arial"/>
+          <w:color w:val="000000"/>
+          <w:sz w:val="36"/>
+          <w:szCs w:val="36"/>
+          <w:lang w:bidi="hi-IN"/>
+        </w:rPr>
+      </w:pPr>
+      <w:r>
+        <w:rPr>
+          <w:rFonts w:ascii="Arial" w:hAnsi="Arial" w:cs="Arial"/>
+          <w:color w:val="000000"/>
+          <w:sz w:val="36"/>
+          <w:szCs w:val="36"/>
+          <w:lang w:bidi="hi-IN"/>
+        </w:rPr>
+        <w:t>6. tiShTha# | deqvaH |</w:t>
+      </w:r>
+    </w:p>
+    <w:p>
+      <w:pPr>
+        <w:autoSpaceDE w:val="0"/>
+        <w:autoSpaceDN w:val="0"/>
+        <w:adjustRightInd w:val="0"/>
+        <w:spacing w:after="0" w:line="240" w:lineRule="auto"/>
+        <w:rPr>
+          <w:rFonts w:ascii="Arial" w:hAnsi="Arial" w:cs="Arial"/>
+          <w:color w:val="000000"/>
+          <w:sz w:val="36"/>
+          <w:szCs w:val="36"/>
+          <w:lang w:bidi="hi-IN"/>
+        </w:rPr>
+      </w:pPr>
+      <w:r>
+        <w:rPr>
+          <w:rFonts w:ascii="Arial" w:hAnsi="Arial" w:cs="Arial"/>
+          <w:color w:val="000000"/>
+          <w:sz w:val="36"/>
+          <w:szCs w:val="36"/>
+          <w:lang w:bidi="hi-IN"/>
+        </w:rPr>
+        <w:t>6J - tiShTha#  deqvo deqvastiShThaq tiShTha# deqvaH |</w:t>
+      </w:r>
+    </w:p>
+    <w:p>
+      <w:pPr>
+        <w:autoSpaceDE w:val="0"/>
+        <w:autoSpaceDN w:val="0"/>
+        <w:adjustRightInd w:val="0"/>
+        <w:spacing w:after="0" w:line="240" w:lineRule="auto"/>
+        <w:rPr>
+          <w:rFonts w:ascii="Arial" w:hAnsi="Arial" w:cs="Arial"/>
+          <w:color w:val="000000"/>
+          <w:sz w:val="36"/>
+          <w:szCs w:val="36"/>
+          <w:lang w:bidi="hi-IN"/>
+        </w:rPr>
+      </w:pPr>
+      <w:r>
+        <w:rPr>
+          <w:rFonts w:ascii="Arial" w:hAnsi="Arial" w:cs="Arial"/>
+          <w:color w:val="000000"/>
+          <w:sz w:val="36"/>
+          <w:szCs w:val="36"/>
+          <w:lang w:bidi="hi-IN"/>
+        </w:rPr>
+        <w:lastRenderedPageBreak/>
+        <w:t>7.  deqvaH |</w:t>
+      </w:r>
+    </w:p>
+    <w:p>
+      <w:pPr>
+        <w:autoSpaceDE w:val="0"/>
+        <w:autoSpaceDN w:val="0"/>
+        <w:adjustRightInd w:val="0"/>
+        <w:spacing w:after="0" w:line="240" w:lineRule="auto"/>
+        <w:rPr>
+          <w:rFonts w:ascii="Arial" w:hAnsi="Arial" w:cs="Arial"/>
+          <w:color w:val="000000"/>
+          <w:sz w:val="36"/>
+          <w:szCs w:val="36"/>
+          <w:lang w:bidi="hi-IN"/>
+        </w:rPr>
+      </w:pPr>
+      <w:r>
+        <w:rPr>
+          <w:rFonts w:ascii="Arial" w:hAnsi="Arial" w:cs="Arial"/>
+          <w:color w:val="000000"/>
+          <w:sz w:val="36"/>
+          <w:szCs w:val="36"/>
+          <w:lang w:bidi="hi-IN"/>
+        </w:rPr>
+        <w:t>-------------------------</w:t>
+      </w:r>
+    </w:p>
+    <w:p>
+      <w:pPr>
+        <w:autoSpaceDE w:val="0"/>
+        <w:autoSpaceDN w:val="0"/>
+        <w:adjustRightInd w:val="0"/>
+        <w:spacing w:after="0" w:line="240" w:lineRule="auto"/>
+        <w:rPr>
+          <w:rFonts w:ascii="Arial" w:hAnsi="Arial" w:cs="Arial"/>
+          <w:color w:val="000000"/>
+          <w:sz w:val="36"/>
+          <w:szCs w:val="36"/>
+          <w:lang w:bidi="hi-IN"/>
+        </w:rPr>
+      </w:pPr>
+      <w:r>
+        <w:rPr>
+          <w:rFonts w:ascii="Arial" w:hAnsi="Arial" w:cs="Arial"/>
+          <w:b/>
+          <w:bCs/>
+          <w:color w:val="000000"/>
+          <w:sz w:val="36"/>
+          <w:szCs w:val="36"/>
+          <w:lang w:bidi="hi-IN"/>
+        </w:rPr>
+        <w:t>&lt;lang=eng&gt;</w:t>
+      </w:r>
+      <w:r>
+        <w:rPr>
+          <w:rFonts w:ascii="Arial" w:hAnsi="Arial" w:cs="Arial"/>
+          <w:color w:val="000000"/>
+          <w:sz w:val="36"/>
+          <w:szCs w:val="36"/>
+          <w:lang w:bidi="hi-IN"/>
+        </w:rPr>
+        <w:t>(Rule trikramam Condition = moShuNo )(JM 5) (JD 5)</w:t>
+      </w:r>
+    </w:p>
+    <w:p>
+      <w:pPr>
+        <w:autoSpaceDE w:val="0"/>
+        <w:autoSpaceDN w:val="0"/>
+        <w:adjustRightInd w:val="0"/>
+        <w:spacing w:after="0" w:line="240" w:lineRule="auto"/>
+        <w:rPr>
+          <w:rFonts w:ascii="Arial" w:hAnsi="Arial" w:cs="Arial"/>
+          <w:color w:val="000000"/>
+          <w:sz w:val="36"/>
+          <w:szCs w:val="36"/>
+          <w:lang w:bidi="hi-IN"/>
+        </w:rPr>
+      </w:pPr>
+      <w:r>
+        <w:rPr>
+          <w:rFonts w:ascii="Arial" w:hAnsi="Arial" w:cs="Arial"/>
+          <w:color w:val="000000"/>
+          <w:sz w:val="36"/>
+          <w:szCs w:val="36"/>
+          <w:lang w:bidi="hi-IN"/>
+        </w:rPr>
+        <w:t xml:space="preserve">(Rule s to Sh Condition s after u)(PS 6.2) </w:t>
+      </w:r>
+    </w:p>
+    <w:p>
+      <w:pPr>
+        <w:autoSpaceDE w:val="0"/>
+        <w:autoSpaceDN w:val="0"/>
+        <w:adjustRightInd w:val="0"/>
+        <w:spacing w:after="0" w:line="240" w:lineRule="auto"/>
+        <w:rPr>
+          <w:rFonts w:ascii="Arial" w:hAnsi="Arial" w:cs="Arial"/>
+          <w:color w:val="000000"/>
+          <w:sz w:val="36"/>
+          <w:szCs w:val="36"/>
+          <w:lang w:bidi="hi-IN"/>
+        </w:rPr>
+      </w:pPr>
+      <w:r>
+        <w:rPr>
+          <w:rFonts w:ascii="Arial" w:hAnsi="Arial" w:cs="Arial"/>
+          <w:color w:val="000000"/>
+          <w:sz w:val="36"/>
+          <w:szCs w:val="36"/>
+          <w:lang w:bidi="hi-IN"/>
+        </w:rPr>
+        <w:t>(Rule n to N Condition n after Shu)(PS 7.2)</w:t>
+      </w:r>
+    </w:p>
+    <w:p>
+      <w:pPr>
+        <w:autoSpaceDE w:val="0"/>
+        <w:autoSpaceDN w:val="0"/>
+        <w:adjustRightInd w:val="0"/>
+        <w:spacing w:after="0" w:line="240" w:lineRule="auto"/>
+        <w:rPr>
+          <w:rFonts w:ascii="Arial" w:hAnsi="Arial" w:cs="Arial"/>
+          <w:color w:val="000000"/>
+          <w:sz w:val="36"/>
+          <w:szCs w:val="36"/>
+          <w:lang w:bidi="hi-IN"/>
+        </w:rPr>
+      </w:pPr>
+      <w:r>
+        <w:rPr>
+          <w:rFonts w:ascii="Arial" w:hAnsi="Arial" w:cs="Arial"/>
+          <w:color w:val="000000"/>
+          <w:sz w:val="36"/>
+          <w:szCs w:val="36"/>
+          <w:lang w:bidi="hi-IN"/>
+        </w:rPr>
+        <w:t>(Rule Vowel Elongation u to U)(PS 3.14)(No Excel)</w:t>
+      </w:r>
+      <w:r>
+        <w:rPr>
+          <w:rFonts w:ascii="Arial" w:hAnsi="Arial" w:cs="Arial"/>
+          <w:b/>
+          <w:bCs/>
+          <w:color w:val="000000"/>
+          <w:sz w:val="36"/>
+          <w:szCs w:val="36"/>
+          <w:lang w:bidi="hi-IN"/>
+        </w:rPr>
+        <w:t>&lt;lang=def&gt;</w:t>
+      </w:r>
+    </w:p>
+    <w:p>
+      <w:pPr>
+        <w:autoSpaceDE w:val="0"/>
+        <w:autoSpaceDN w:val="0"/>
+        <w:adjustRightInd w:val="0"/>
+        <w:spacing w:after="0" w:line="240" w:lineRule="auto"/>
+        <w:rPr>
+          <w:rFonts w:ascii="Arial" w:hAnsi="Arial" w:cs="Arial"/>
+          <w:color w:val="000000"/>
+          <w:sz w:val="36"/>
+          <w:szCs w:val="36"/>
+          <w:lang w:bidi="hi-IN"/>
+        </w:rPr>
+      </w:pPr>
+      <w:r>
+        <w:rPr>
+          <w:rFonts w:ascii="Arial" w:hAnsi="Arial" w:cs="Arial"/>
+          <w:color w:val="000000"/>
+          <w:sz w:val="36"/>
+          <w:szCs w:val="36"/>
+          <w:lang w:bidi="hi-IN"/>
+        </w:rPr>
+        <w:t xml:space="preserve">1.8.3.1 - kaqraqMBeNa# | saqjoSha#saH | mo (pg) | su | naqH | iqndraq | pRuqthsu | deqvaq | astu# | </w:t>
+      </w:r>
+    </w:p>
+    <w:p>
+      <w:pPr>
+        <w:autoSpaceDE w:val="0"/>
+        <w:autoSpaceDN w:val="0"/>
+        <w:adjustRightInd w:val="0"/>
+        <w:spacing w:after="0" w:line="240" w:lineRule="auto"/>
+        <w:rPr>
+          <w:rFonts w:ascii="Arial" w:hAnsi="Arial" w:cs="Arial"/>
+          <w:color w:val="000000"/>
+          <w:sz w:val="36"/>
+          <w:szCs w:val="36"/>
+          <w:lang w:bidi="hi-IN"/>
+        </w:rPr>
+      </w:pPr>
+      <w:r>
+        <w:rPr>
+          <w:rFonts w:ascii="Arial" w:hAnsi="Arial" w:cs="Arial"/>
+          <w:color w:val="000000"/>
+          <w:sz w:val="36"/>
+          <w:szCs w:val="36"/>
+          <w:lang w:bidi="hi-IN"/>
+        </w:rPr>
+        <w:t>1. kaqraqMBeNa# | saqjoSha#saH | mo (pg) |</w:t>
+      </w:r>
+    </w:p>
+    <w:p>
+      <w:pPr>
+        <w:autoSpaceDE w:val="0"/>
+        <w:autoSpaceDN w:val="0"/>
+        <w:adjustRightInd w:val="0"/>
+        <w:spacing w:after="0" w:line="240" w:lineRule="auto"/>
+        <w:rPr>
+          <w:rFonts w:ascii="Arial" w:hAnsi="Arial" w:cs="Arial"/>
+          <w:color w:val="000000"/>
+          <w:sz w:val="36"/>
+          <w:szCs w:val="36"/>
+          <w:lang w:bidi="hi-IN"/>
+        </w:rPr>
+      </w:pPr>
+      <w:r>
+        <w:rPr>
+          <w:rFonts w:ascii="Arial" w:hAnsi="Arial" w:cs="Arial"/>
+          <w:color w:val="000000"/>
+          <w:sz w:val="36"/>
+          <w:szCs w:val="36"/>
+          <w:lang w:bidi="hi-IN"/>
+        </w:rPr>
+        <w:t>1J.  kaqraqMBeNa# saqjoSha#saH saqjoSha#saH karaqMBeNa# karaqMBeNa# saqjoSha#saH |</w:t>
+      </w:r>
+    </w:p>
+    <w:p>
+      <w:pPr>
+        <w:autoSpaceDE w:val="0"/>
+        <w:autoSpaceDN w:val="0"/>
+        <w:adjustRightInd w:val="0"/>
+        <w:spacing w:after="0" w:line="240" w:lineRule="auto"/>
+        <w:rPr>
+          <w:rFonts w:ascii="Arial" w:hAnsi="Arial" w:cs="Arial"/>
+          <w:color w:val="000000"/>
+          <w:sz w:val="36"/>
+          <w:szCs w:val="36"/>
+          <w:lang w:bidi="hi-IN"/>
+        </w:rPr>
+      </w:pPr>
+      <w:r>
+        <w:rPr>
+          <w:rFonts w:ascii="Arial" w:hAnsi="Arial" w:cs="Arial"/>
+          <w:color w:val="000000"/>
+          <w:sz w:val="36"/>
+          <w:szCs w:val="36"/>
+          <w:lang w:bidi="hi-IN"/>
+        </w:rPr>
+        <w:t>1G. kaqraqMBeNa# saqjoSha#saH saqjoSha#saH karaqMBeNa# karaqMBeNa# saqjoSha#soq mo mo saqjoSha#saH karaqMBeNa# karaqMBeNa# saqjoSha#soq mo |</w:t>
+      </w:r>
+    </w:p>
+    <w:p>
+      <w:pPr>
+        <w:autoSpaceDE w:val="0"/>
+        <w:autoSpaceDN w:val="0"/>
+        <w:adjustRightInd w:val="0"/>
+        <w:spacing w:after="0" w:line="240" w:lineRule="auto"/>
+        <w:rPr>
+          <w:rFonts w:ascii="Arial" w:hAnsi="Arial" w:cs="Arial"/>
+          <w:color w:val="000000"/>
+          <w:sz w:val="36"/>
+          <w:szCs w:val="36"/>
+          <w:lang w:bidi="hi-IN"/>
+        </w:rPr>
+      </w:pPr>
+      <w:r>
+        <w:rPr>
+          <w:rFonts w:ascii="Arial" w:hAnsi="Arial" w:cs="Arial"/>
+          <w:color w:val="000000"/>
+          <w:sz w:val="36"/>
+          <w:szCs w:val="36"/>
+          <w:lang w:bidi="hi-IN"/>
+        </w:rPr>
+        <w:t>2. saqjoSha#saH | mo (pg) | su | naqH | (PS 6.2) (PS 7.2)</w:t>
+      </w:r>
+    </w:p>
+    <w:p>
+      <w:pPr>
+        <w:autoSpaceDE w:val="0"/>
+        <w:autoSpaceDN w:val="0"/>
+        <w:adjustRightInd w:val="0"/>
+        <w:spacing w:after="0" w:line="240" w:lineRule="auto"/>
+        <w:rPr>
+          <w:rFonts w:ascii="Arial" w:hAnsi="Arial" w:cs="Arial"/>
+          <w:color w:val="000000"/>
+          <w:sz w:val="36"/>
+          <w:szCs w:val="36"/>
+          <w:lang w:bidi="hi-IN"/>
+        </w:rPr>
+      </w:pPr>
+      <w:r>
+        <w:rPr>
+          <w:rFonts w:ascii="Arial" w:hAnsi="Arial" w:cs="Arial"/>
+          <w:color w:val="000000"/>
+          <w:sz w:val="36"/>
+          <w:szCs w:val="36"/>
+          <w:lang w:bidi="hi-IN"/>
+        </w:rPr>
+        <w:t>2J. saqjoSha#soq mo mo saqjoSha#saH saqjoSha#soq mo |</w:t>
+      </w:r>
+    </w:p>
+    <w:p>
+      <w:pPr>
+        <w:autoSpaceDE w:val="0"/>
+        <w:autoSpaceDN w:val="0"/>
+        <w:adjustRightInd w:val="0"/>
+        <w:spacing w:after="0" w:line="240" w:lineRule="auto"/>
+        <w:rPr>
+          <w:rFonts w:ascii="Arial" w:hAnsi="Arial" w:cs="Arial"/>
+          <w:color w:val="000000"/>
+          <w:sz w:val="36"/>
+          <w:szCs w:val="36"/>
+          <w:lang w:bidi="hi-IN"/>
+        </w:rPr>
+      </w:pPr>
+      <w:r>
+        <w:rPr>
+          <w:rFonts w:ascii="Arial" w:hAnsi="Arial" w:cs="Arial"/>
+          <w:color w:val="000000"/>
+          <w:sz w:val="36"/>
+          <w:szCs w:val="36"/>
+          <w:lang w:bidi="hi-IN"/>
+        </w:rPr>
+        <w:t>2G. saqjoSha#soq mo mo saqjoSha#saH saqjoSha#soq mo ShU No# naqs su mo saqjoSha#soq mo ShU Na#H |</w:t>
+      </w:r>
+    </w:p>
+    <w:p>
+      <w:pPr>
+        <w:autoSpaceDE w:val="0"/>
+        <w:autoSpaceDN w:val="0"/>
+        <w:adjustRightInd w:val="0"/>
+        <w:spacing w:after="0" w:line="240" w:lineRule="auto"/>
+        <w:rPr>
+          <w:rFonts w:ascii="Arial" w:hAnsi="Arial" w:cs="Arial"/>
+          <w:color w:val="000000"/>
+          <w:sz w:val="36"/>
+          <w:szCs w:val="36"/>
+          <w:lang w:bidi="hi-IN"/>
+        </w:rPr>
+      </w:pPr>
+      <w:r>
+        <w:rPr>
+          <w:rFonts w:ascii="Arial" w:hAnsi="Arial" w:cs="Arial"/>
+          <w:color w:val="000000"/>
+          <w:sz w:val="36"/>
+          <w:szCs w:val="36"/>
+          <w:lang w:bidi="hi-IN"/>
+        </w:rPr>
+        <w:t>3. mo (pg) | su | naqH | iqndraq |</w:t>
+      </w:r>
+    </w:p>
+    <w:p>
+      <w:pPr>
+        <w:autoSpaceDE w:val="0"/>
+        <w:autoSpaceDN w:val="0"/>
+        <w:adjustRightInd w:val="0"/>
+        <w:spacing w:after="0" w:line="240" w:lineRule="auto"/>
+        <w:rPr>
+          <w:rFonts w:ascii="Arial" w:hAnsi="Arial" w:cs="Arial"/>
+          <w:color w:val="000000"/>
+          <w:sz w:val="36"/>
+          <w:szCs w:val="36"/>
+          <w:lang w:bidi="hi-IN"/>
+        </w:rPr>
+      </w:pPr>
+      <w:r>
+        <w:rPr>
+          <w:rFonts w:ascii="Arial" w:hAnsi="Arial" w:cs="Arial"/>
+          <w:color w:val="000000"/>
+          <w:sz w:val="36"/>
+          <w:szCs w:val="36"/>
+          <w:lang w:bidi="hi-IN"/>
+        </w:rPr>
+        <w:t>3J. mo ShUNo# naqs su mo mo ShU Na#H |</w:t>
+      </w:r>
+    </w:p>
+    <w:p>
+      <w:pPr>
+        <w:autoSpaceDE w:val="0"/>
+        <w:autoSpaceDN w:val="0"/>
+        <w:adjustRightInd w:val="0"/>
+        <w:spacing w:after="0" w:line="240" w:lineRule="auto"/>
+        <w:rPr>
+          <w:rFonts w:ascii="Arial" w:hAnsi="Arial" w:cs="Arial"/>
+          <w:color w:val="000000"/>
+          <w:sz w:val="36"/>
+          <w:szCs w:val="36"/>
+          <w:lang w:bidi="hi-IN"/>
+        </w:rPr>
+      </w:pPr>
+      <w:r>
+        <w:rPr>
+          <w:rFonts w:ascii="Arial" w:hAnsi="Arial" w:cs="Arial"/>
+          <w:color w:val="000000"/>
+          <w:sz w:val="36"/>
+          <w:szCs w:val="36"/>
+          <w:lang w:bidi="hi-IN"/>
+        </w:rPr>
+        <w:t>3G. mo ShUNo# naqs su mo mo ShU Na# indreNdra naqs su mo mo ShU Na# indra  |</w:t>
+      </w:r>
+    </w:p>
+    <w:p>
+      <w:pPr>
+        <w:autoSpaceDE w:val="0"/>
+        <w:autoSpaceDN w:val="0"/>
+        <w:adjustRightInd w:val="0"/>
+        <w:spacing w:after="0" w:line="240" w:lineRule="auto"/>
+        <w:rPr>
+          <w:rFonts w:ascii="Arial" w:hAnsi="Arial" w:cs="Arial"/>
+          <w:color w:val="000000"/>
+          <w:sz w:val="36"/>
+          <w:szCs w:val="36"/>
+          <w:lang w:bidi="hi-IN"/>
+        </w:rPr>
+      </w:pPr>
+      <w:r>
+        <w:rPr>
+          <w:rFonts w:ascii="Arial" w:hAnsi="Arial" w:cs="Arial"/>
+          <w:color w:val="000000"/>
+          <w:sz w:val="36"/>
+          <w:szCs w:val="36"/>
+          <w:lang w:bidi="hi-IN"/>
+        </w:rPr>
+        <w:t>4. su | naqH | iqndraq |</w:t>
+      </w:r>
+    </w:p>
+    <w:p>
+      <w:pPr>
+        <w:autoSpaceDE w:val="0"/>
+        <w:autoSpaceDN w:val="0"/>
+        <w:adjustRightInd w:val="0"/>
+        <w:spacing w:after="0" w:line="240" w:lineRule="auto"/>
+        <w:rPr>
+          <w:rFonts w:ascii="Arial" w:hAnsi="Arial" w:cs="Arial"/>
+          <w:color w:val="000000"/>
+          <w:sz w:val="36"/>
+          <w:szCs w:val="36"/>
+          <w:lang w:bidi="hi-IN"/>
+        </w:rPr>
+      </w:pPr>
+      <w:r>
+        <w:rPr>
+          <w:rFonts w:ascii="Arial" w:hAnsi="Arial" w:cs="Arial"/>
+          <w:color w:val="000000"/>
+          <w:sz w:val="36"/>
+          <w:szCs w:val="36"/>
+          <w:lang w:bidi="hi-IN"/>
+        </w:rPr>
+        <w:t>4J. ShU No# naqs su ShU Na#H |</w:t>
+      </w:r>
+    </w:p>
+    <w:p>
+      <w:pPr>
+        <w:autoSpaceDE w:val="0"/>
+        <w:autoSpaceDN w:val="0"/>
+        <w:adjustRightInd w:val="0"/>
+        <w:spacing w:after="0" w:line="240" w:lineRule="auto"/>
+        <w:rPr>
+          <w:rFonts w:ascii="Arial" w:hAnsi="Arial" w:cs="Arial"/>
+          <w:color w:val="000000"/>
+          <w:sz w:val="36"/>
+          <w:szCs w:val="36"/>
+          <w:lang w:bidi="hi-IN"/>
+        </w:rPr>
+      </w:pPr>
+      <w:r>
+        <w:rPr>
+          <w:rFonts w:ascii="Arial" w:hAnsi="Arial" w:cs="Arial"/>
+          <w:color w:val="000000"/>
+          <w:sz w:val="36"/>
+          <w:szCs w:val="36"/>
+          <w:lang w:bidi="hi-IN"/>
+        </w:rPr>
+        <w:t>4G. ShU No# naqs su ShU Na# indreNdra no naqs su ShU Na# indra |</w:t>
+      </w:r>
+    </w:p>
+    <w:p>
+      <w:pPr>
+        <w:autoSpaceDE w:val="0"/>
+        <w:autoSpaceDN w:val="0"/>
+        <w:adjustRightInd w:val="0"/>
+        <w:spacing w:after="0" w:line="240" w:lineRule="auto"/>
+        <w:rPr>
+          <w:rFonts w:ascii="Arial" w:hAnsi="Arial" w:cs="Arial"/>
+          <w:color w:val="000000"/>
+          <w:sz w:val="36"/>
+          <w:szCs w:val="36"/>
+          <w:lang w:bidi="hi-IN"/>
+        </w:rPr>
+      </w:pPr>
+      <w:r>
+        <w:rPr>
+          <w:rFonts w:ascii="Arial" w:hAnsi="Arial" w:cs="Arial"/>
+          <w:color w:val="000000"/>
+          <w:sz w:val="36"/>
+          <w:szCs w:val="36"/>
+          <w:lang w:bidi="hi-IN"/>
+        </w:rPr>
+        <w:t>5. naqH | iqndraq | pRuqthsu |</w:t>
+      </w:r>
+    </w:p>
+    <w:p>
+      <w:pPr>
+        <w:autoSpaceDE w:val="0"/>
+        <w:autoSpaceDN w:val="0"/>
+        <w:adjustRightInd w:val="0"/>
+        <w:spacing w:after="0" w:line="240" w:lineRule="auto"/>
+        <w:rPr>
+          <w:rFonts w:ascii="Arial" w:hAnsi="Arial" w:cs="Arial"/>
+          <w:color w:val="000000"/>
+          <w:sz w:val="36"/>
+          <w:szCs w:val="36"/>
+          <w:lang w:bidi="hi-IN"/>
+        </w:rPr>
+      </w:pPr>
+      <w:r>
+        <w:rPr>
+          <w:rFonts w:ascii="Arial" w:hAnsi="Arial" w:cs="Arial"/>
+          <w:color w:val="000000"/>
+          <w:sz w:val="36"/>
+          <w:szCs w:val="36"/>
+          <w:lang w:bidi="hi-IN"/>
+        </w:rPr>
+        <w:lastRenderedPageBreak/>
+        <w:t>5J. naq  iqndreqNndraq noq noq iqndraq |</w:t>
+      </w:r>
+    </w:p>
+    <w:p>
+      <w:pPr>
+        <w:autoSpaceDE w:val="0"/>
+        <w:autoSpaceDN w:val="0"/>
+        <w:adjustRightInd w:val="0"/>
+        <w:spacing w:after="0" w:line="240" w:lineRule="auto"/>
+        <w:rPr>
+          <w:rFonts w:ascii="Arial" w:hAnsi="Arial" w:cs="Arial"/>
+          <w:color w:val="000000"/>
+          <w:sz w:val="36"/>
+          <w:szCs w:val="36"/>
+          <w:lang w:bidi="hi-IN"/>
+        </w:rPr>
+      </w:pPr>
+      <w:r>
+        <w:rPr>
+          <w:rFonts w:ascii="Arial" w:hAnsi="Arial" w:cs="Arial"/>
+          <w:color w:val="000000"/>
+          <w:sz w:val="36"/>
+          <w:szCs w:val="36"/>
+          <w:lang w:bidi="hi-IN"/>
+        </w:rPr>
+        <w:t>5G. naq  iqndreqNdraq noq naq iqndraq pRuqthsu pRuqthsvi#ndra no na indra pRuqthsu |</w:t>
+      </w:r>
+    </w:p>
+    <w:p>
+      <w:pPr>
+        <w:autoSpaceDE w:val="0"/>
+        <w:autoSpaceDN w:val="0"/>
+        <w:adjustRightInd w:val="0"/>
+        <w:spacing w:after="0" w:line="240" w:lineRule="auto"/>
+        <w:rPr>
+          <w:rFonts w:ascii="Arial" w:hAnsi="Arial" w:cs="Arial"/>
+          <w:color w:val="000000"/>
+          <w:sz w:val="36"/>
+          <w:szCs w:val="36"/>
+          <w:lang w:bidi="hi-IN"/>
+        </w:rPr>
+      </w:pPr>
+      <w:r>
+        <w:rPr>
+          <w:rFonts w:ascii="Arial" w:hAnsi="Arial" w:cs="Arial"/>
+          <w:color w:val="000000"/>
+          <w:sz w:val="36"/>
+          <w:szCs w:val="36"/>
+          <w:lang w:bidi="hi-IN"/>
+        </w:rPr>
+        <w:t>6.  iqndraq | pRuqthsu | deqvaq |</w:t>
+      </w:r>
+    </w:p>
+    <w:p>
+      <w:pPr>
+        <w:autoSpaceDE w:val="0"/>
+        <w:autoSpaceDN w:val="0"/>
+        <w:adjustRightInd w:val="0"/>
+        <w:spacing w:after="0" w:line="240" w:lineRule="auto"/>
+        <w:rPr>
+          <w:rFonts w:ascii="Arial" w:hAnsi="Arial" w:cs="Arial"/>
+          <w:color w:val="000000"/>
+          <w:sz w:val="36"/>
+          <w:szCs w:val="36"/>
+          <w:lang w:bidi="hi-IN"/>
+        </w:rPr>
+      </w:pPr>
+      <w:r>
+        <w:rPr>
+          <w:rFonts w:ascii="Arial" w:hAnsi="Arial" w:cs="Arial"/>
+          <w:color w:val="000000"/>
+          <w:sz w:val="36"/>
+          <w:szCs w:val="36"/>
+          <w:lang w:bidi="hi-IN"/>
+        </w:rPr>
+        <w:t>6J. iqndraq pRuqthsu pRuqthsvi#ndreNdra pRuqthsu |</w:t>
+      </w:r>
+    </w:p>
+    <w:p>
+      <w:pPr>
+        <w:autoSpaceDE w:val="0"/>
+        <w:autoSpaceDN w:val="0"/>
+        <w:adjustRightInd w:val="0"/>
+        <w:spacing w:after="0" w:line="240" w:lineRule="auto"/>
+        <w:rPr>
+          <w:rFonts w:ascii="Arial" w:hAnsi="Arial" w:cs="Arial"/>
+          <w:color w:val="000000"/>
+          <w:sz w:val="36"/>
+          <w:szCs w:val="36"/>
+          <w:lang w:bidi="hi-IN"/>
+        </w:rPr>
+      </w:pPr>
+      <w:r>
+        <w:rPr>
+          <w:rFonts w:ascii="Arial" w:hAnsi="Arial" w:cs="Arial"/>
+          <w:color w:val="000000"/>
+          <w:sz w:val="36"/>
+          <w:szCs w:val="36"/>
+          <w:lang w:bidi="hi-IN"/>
+        </w:rPr>
+        <w:t xml:space="preserve">6G. iqndraq pRuqthsu pRuqthsvi#ndreNdra pRuqthsu de#va deva pRuqthsvi#ndra </w:t>
+      </w:r>
+    </w:p>
+    <w:p>
+      <w:pPr>
+        <w:autoSpaceDE w:val="0"/>
+        <w:autoSpaceDN w:val="0"/>
+        <w:adjustRightInd w:val="0"/>
+        <w:spacing w:after="0" w:line="240" w:lineRule="auto"/>
+        <w:rPr>
+          <w:rFonts w:ascii="Arial" w:hAnsi="Arial" w:cs="Arial"/>
+          <w:color w:val="000000"/>
+          <w:sz w:val="36"/>
+          <w:szCs w:val="36"/>
+          <w:lang w:bidi="hi-IN"/>
+        </w:rPr>
+      </w:pPr>
+      <w:r>
+        <w:rPr>
+          <w:rFonts w:ascii="Arial" w:hAnsi="Arial" w:cs="Arial"/>
+          <w:color w:val="000000"/>
+          <w:sz w:val="36"/>
+          <w:szCs w:val="36"/>
+          <w:lang w:bidi="hi-IN"/>
+        </w:rPr>
+        <w:t>pRuqthsu de#va |</w:t>
+      </w:r>
+    </w:p>
+    <w:p>
+      <w:pPr>
+        <w:autoSpaceDE w:val="0"/>
+        <w:autoSpaceDN w:val="0"/>
+        <w:adjustRightInd w:val="0"/>
+        <w:spacing w:after="0" w:line="240" w:lineRule="auto"/>
+        <w:rPr>
+          <w:rFonts w:ascii="Arial" w:hAnsi="Arial" w:cs="Arial"/>
+          <w:color w:val="000000"/>
+          <w:sz w:val="36"/>
+          <w:szCs w:val="36"/>
+          <w:lang w:bidi="hi-IN"/>
+        </w:rPr>
+      </w:pPr>
+      <w:r>
+        <w:rPr>
+          <w:rFonts w:ascii="Arial" w:hAnsi="Arial" w:cs="Arial"/>
+          <w:color w:val="000000"/>
+          <w:sz w:val="36"/>
+          <w:szCs w:val="36"/>
+          <w:lang w:bidi="hi-IN"/>
+        </w:rPr>
+        <w:t>7.  pRuqthsu | deqvaq | astu# |</w:t>
+      </w:r>
+    </w:p>
+    <w:p>
+      <w:pPr>
+        <w:autoSpaceDE w:val="0"/>
+        <w:autoSpaceDN w:val="0"/>
+        <w:adjustRightInd w:val="0"/>
+        <w:spacing w:after="0" w:line="240" w:lineRule="auto"/>
+        <w:rPr>
+          <w:rFonts w:ascii="Arial" w:hAnsi="Arial" w:cs="Arial"/>
+          <w:color w:val="000000"/>
+          <w:sz w:val="36"/>
+          <w:szCs w:val="36"/>
+          <w:lang w:bidi="hi-IN"/>
+        </w:rPr>
+      </w:pPr>
+      <w:r>
+        <w:rPr>
+          <w:rFonts w:ascii="Arial" w:hAnsi="Arial" w:cs="Arial"/>
+          <w:color w:val="000000"/>
+          <w:sz w:val="36"/>
+          <w:szCs w:val="36"/>
+          <w:lang w:bidi="hi-IN"/>
+        </w:rPr>
+        <w:t>7J. pRuqthsu de#va deva pRuqthsu# pRuqthsu de#va |</w:t>
+      </w:r>
+    </w:p>
+    <w:p>
+      <w:pPr>
+        <w:autoSpaceDE w:val="0"/>
+        <w:autoSpaceDN w:val="0"/>
+        <w:adjustRightInd w:val="0"/>
+        <w:spacing w:after="0" w:line="240" w:lineRule="auto"/>
+        <w:rPr>
+          <w:rFonts w:ascii="Arial" w:hAnsi="Arial" w:cs="Arial"/>
+          <w:color w:val="000000"/>
+          <w:sz w:val="36"/>
+          <w:szCs w:val="36"/>
+          <w:lang w:bidi="hi-IN"/>
+        </w:rPr>
+      </w:pPr>
+      <w:r>
+        <w:rPr>
+          <w:rFonts w:ascii="Arial" w:hAnsi="Arial" w:cs="Arial"/>
+          <w:color w:val="000000"/>
+          <w:sz w:val="36"/>
+          <w:szCs w:val="36"/>
+          <w:lang w:bidi="hi-IN"/>
+        </w:rPr>
+        <w:t xml:space="preserve">7G. pRuqthsu de#va deva pRuqthsu pRuqthsu deqvAstvastu# deva pRuqthsu pRuqthsu deqvAstu# | </w:t>
+      </w:r>
+    </w:p>
+    <w:p>
+      <w:pPr>
+        <w:autoSpaceDE w:val="0"/>
+        <w:autoSpaceDN w:val="0"/>
+        <w:adjustRightInd w:val="0"/>
+        <w:spacing w:after="0" w:line="240" w:lineRule="auto"/>
+        <w:rPr>
+          <w:rFonts w:ascii="Arial" w:hAnsi="Arial" w:cs="Arial"/>
+          <w:color w:val="000000"/>
+          <w:sz w:val="36"/>
+          <w:szCs w:val="36"/>
+          <w:lang w:bidi="hi-IN"/>
+        </w:rPr>
+      </w:pPr>
+      <w:r>
+        <w:rPr>
+          <w:rFonts w:ascii="Arial" w:hAnsi="Arial" w:cs="Arial"/>
+          <w:color w:val="000000"/>
+          <w:sz w:val="36"/>
+          <w:szCs w:val="36"/>
+          <w:lang w:bidi="hi-IN"/>
+        </w:rPr>
+        <w:t>8. deqvaq | astu# |</w:t>
+      </w:r>
+    </w:p>
+    <w:p>
+      <w:pPr>
+        <w:autoSpaceDE w:val="0"/>
+        <w:autoSpaceDN w:val="0"/>
+        <w:adjustRightInd w:val="0"/>
+        <w:spacing w:after="0" w:line="240" w:lineRule="auto"/>
+        <w:rPr>
+          <w:rFonts w:ascii="Arial" w:hAnsi="Arial" w:cs="Arial"/>
+          <w:color w:val="000000"/>
+          <w:sz w:val="36"/>
+          <w:szCs w:val="36"/>
+          <w:lang w:bidi="hi-IN"/>
+        </w:rPr>
+      </w:pPr>
+      <w:r>
+        <w:rPr>
+          <w:rFonts w:ascii="Arial" w:hAnsi="Arial" w:cs="Arial"/>
+          <w:color w:val="000000"/>
+          <w:sz w:val="36"/>
+          <w:szCs w:val="36"/>
+          <w:lang w:bidi="hi-IN"/>
+        </w:rPr>
+        <w:t>deqvAstvastu# deva deqvAstu# |</w:t>
+      </w:r>
+    </w:p>
+    <w:p>
+      <w:pPr>
+        <w:autoSpaceDE w:val="0"/>
+        <w:autoSpaceDN w:val="0"/>
+        <w:adjustRightInd w:val="0"/>
+        <w:spacing w:after="0" w:line="240" w:lineRule="auto"/>
+        <w:rPr>
+          <w:rFonts w:ascii="Arial" w:hAnsi="Arial" w:cs="Arial"/>
+          <w:color w:val="000000"/>
+          <w:sz w:val="36"/>
+          <w:szCs w:val="36"/>
+          <w:lang w:bidi="hi-IN"/>
+        </w:rPr>
+      </w:pPr>
+      <w:r>
+        <w:rPr>
+          <w:rFonts w:ascii="Arial" w:hAnsi="Arial" w:cs="Arial"/>
+          <w:color w:val="000000"/>
+          <w:sz w:val="36"/>
+          <w:szCs w:val="36"/>
+          <w:lang w:bidi="hi-IN"/>
+        </w:rPr>
+        <w:t>9.  astu# |</w:t>
+      </w:r>
+    </w:p>
+    <w:p>
+      <w:pPr>
+        <w:autoSpaceDE w:val="0"/>
+        <w:autoSpaceDN w:val="0"/>
+        <w:adjustRightInd w:val="0"/>
+        <w:spacing w:after="0" w:line="240" w:lineRule="auto"/>
+        <w:rPr>
+          <w:rFonts w:ascii="Arial" w:hAnsi="Arial" w:cs="Arial"/>
+          <w:color w:val="000000"/>
+          <w:sz w:val="36"/>
+          <w:szCs w:val="36"/>
+          <w:lang w:bidi="hi-IN"/>
+        </w:rPr>
+      </w:pPr>
+      <w:r>
+        <w:rPr>
+          <w:rFonts w:ascii="Arial" w:hAnsi="Arial" w:cs="Arial"/>
+          <w:color w:val="000000"/>
+          <w:sz w:val="36"/>
+          <w:szCs w:val="36"/>
+          <w:lang w:bidi="hi-IN"/>
+        </w:rPr>
+        <w:t>-------------</w:t>
+      </w:r>
+    </w:p>
+    <w:p/>
     <w:sectPr>
       <w:pgSz w:w="12240" w:h="15840"/>
       <w:pgMar w:top="1440" w:right="1440" w:bottom="1440" w:left="1440" w:header="720" w:footer="720" w:gutter="0"/>

</xml_diff>